<commit_message>
updated outline to turn in
</commit_message>
<xml_diff>
--- a/Iteration documents/Project Two Game Outline.docx
+++ b/Iteration documents/Project Two Game Outline.docx
@@ -510,7 +510,25 @@
           <w:color w:val="000000"/>
           <w:szCs w:val="24"/>
         </w:rPr>
-        <w:t xml:space="preserve">The game is played using the WASD/arrow keys for movement. To pause the game use the enter key, and for firing bullets use the spacebar to fire a bullet in the direction the diver is facing. </w:t>
+        <w:t xml:space="preserve">The game is played using the WASD/arrow keys for movement. To pause the </w:t>
+      </w:r>
+      <w:proofErr w:type="gramStart"/>
+      <w:r>
+        <w:rPr>
+          <w:rFonts w:eastAsia="Times New Roman" w:cs="Times New Roman"/>
+          <w:color w:val="000000"/>
+          <w:szCs w:val="24"/>
+        </w:rPr>
+        <w:t>game</w:t>
+      </w:r>
+      <w:proofErr w:type="gramEnd"/>
+      <w:r>
+        <w:rPr>
+          <w:rFonts w:eastAsia="Times New Roman" w:cs="Times New Roman"/>
+          <w:color w:val="000000"/>
+          <w:szCs w:val="24"/>
+        </w:rPr>
+        <w:t xml:space="preserve"> use the enter key, and for firing bullets use the spacebar to fire a bullet in the direction the diver is facing. </w:t>
       </w:r>
     </w:p>
     <w:p>
@@ -831,7 +849,25 @@
           <w:color w:val="000000"/>
           <w:szCs w:val="24"/>
         </w:rPr>
-        <w:t>The bullets the diver shoots are containers. Additionally the enemies are in containers and as such are easily removed when hit.</w:t>
+        <w:t xml:space="preserve">The bullets the diver shoots are containers. </w:t>
+      </w:r>
+      <w:proofErr w:type="gramStart"/>
+      <w:r>
+        <w:rPr>
+          <w:rFonts w:eastAsia="Times New Roman" w:cs="Times New Roman"/>
+          <w:color w:val="000000"/>
+          <w:szCs w:val="24"/>
+        </w:rPr>
+        <w:t>Additionally</w:t>
+      </w:r>
+      <w:proofErr w:type="gramEnd"/>
+      <w:r>
+        <w:rPr>
+          <w:rFonts w:eastAsia="Times New Roman" w:cs="Times New Roman"/>
+          <w:color w:val="000000"/>
+          <w:szCs w:val="24"/>
+        </w:rPr>
+        <w:t xml:space="preserve"> the enemies are in containers and as such are easily removed when hit.</w:t>
       </w:r>
     </w:p>
     <w:p>
@@ -859,7 +895,25 @@
           <w:color w:val="000000"/>
           <w:szCs w:val="24"/>
         </w:rPr>
-        <w:t>The magikarp that swim across the screen are examples of sprite animation.</w:t>
+        <w:t xml:space="preserve">The </w:t>
+      </w:r>
+      <w:proofErr w:type="spellStart"/>
+      <w:r>
+        <w:rPr>
+          <w:rFonts w:eastAsia="Times New Roman" w:cs="Times New Roman"/>
+          <w:color w:val="000000"/>
+          <w:szCs w:val="24"/>
+        </w:rPr>
+        <w:t>magikarp</w:t>
+      </w:r>
+      <w:proofErr w:type="spellEnd"/>
+      <w:r>
+        <w:rPr>
+          <w:rFonts w:eastAsia="Times New Roman" w:cs="Times New Roman"/>
+          <w:color w:val="000000"/>
+          <w:szCs w:val="24"/>
+        </w:rPr>
+        <w:t xml:space="preserve"> that swim across the screen are examples of sprite animation.</w:t>
       </w:r>
     </w:p>
     <w:p>
@@ -1044,7 +1098,7 @@
     </w:p>
     <w:tbl>
       <w:tblPr>
-        <w:tblW w:w="0" w:type="auto"/>
+        <w:tblW w:w="9620" w:type="dxa"/>
         <w:tblCellMar>
           <w:top w:w="15" w:type="dxa"/>
           <w:left w:w="15" w:type="dxa"/>
@@ -1054,14 +1108,13 @@
         <w:tblLook w:val="04A0" w:firstRow="1" w:lastRow="0" w:firstColumn="1" w:lastColumn="0" w:noHBand="0" w:noVBand="1"/>
       </w:tblPr>
       <w:tblGrid>
-        <w:gridCol w:w="3919"/>
-        <w:gridCol w:w="1307"/>
-        <w:gridCol w:w="2130"/>
+        <w:gridCol w:w="6560"/>
+        <w:gridCol w:w="3060"/>
       </w:tblGrid>
       <w:tr>
         <w:tc>
           <w:tcPr>
-            <w:tcW w:w="0" w:type="auto"/>
+            <w:tcW w:w="6560" w:type="dxa"/>
             <w:tcBorders>
               <w:top w:val="single" w:sz="8" w:space="0" w:color="000000"/>
               <w:left w:val="single" w:sz="8" w:space="0" w:color="000000"/>
@@ -1097,7 +1150,7 @@
         </w:tc>
         <w:tc>
           <w:tcPr>
-            <w:tcW w:w="0" w:type="auto"/>
+            <w:tcW w:w="3060" w:type="dxa"/>
             <w:tcBorders>
               <w:top w:val="single" w:sz="8" w:space="0" w:color="000000"/>
               <w:left w:val="single" w:sz="8" w:space="0" w:color="000000"/>
@@ -1131,41 +1184,11 @@
             </w:r>
           </w:p>
         </w:tc>
-        <w:tc>
-          <w:tcPr>
-            <w:tcW w:w="2130" w:type="dxa"/>
-            <w:tcBorders>
-              <w:top w:val="single" w:sz="8" w:space="0" w:color="000000"/>
-              <w:left w:val="single" w:sz="8" w:space="0" w:color="000000"/>
-              <w:bottom w:val="single" w:sz="8" w:space="0" w:color="000000"/>
-              <w:right w:val="single" w:sz="8" w:space="0" w:color="000000"/>
-            </w:tcBorders>
-          </w:tcPr>
-          <w:p>
-            <w:pPr>
-              <w:spacing w:after="0" w:line="240" w:lineRule="auto"/>
-              <w:jc w:val="center"/>
-              <w:rPr>
-                <w:rFonts w:eastAsia="Times New Roman" w:cs="Times New Roman"/>
-                <w:color w:val="000000"/>
-                <w:szCs w:val="24"/>
-              </w:rPr>
-            </w:pPr>
-            <w:r>
-              <w:rPr>
-                <w:rFonts w:eastAsia="Times New Roman" w:cs="Times New Roman"/>
-                <w:color w:val="000000"/>
-                <w:szCs w:val="24"/>
-              </w:rPr>
-              <w:t>Time Implementation</w:t>
-            </w:r>
-          </w:p>
-        </w:tc>
       </w:tr>
       <w:tr>
         <w:tc>
           <w:tcPr>
-            <w:tcW w:w="0" w:type="auto"/>
+            <w:tcW w:w="6560" w:type="dxa"/>
             <w:tcBorders>
               <w:top w:val="single" w:sz="8" w:space="0" w:color="000000"/>
               <w:left w:val="single" w:sz="8" w:space="0" w:color="000000"/>
@@ -1195,13 +1218,329 @@
                 <w:color w:val="000000"/>
                 <w:szCs w:val="24"/>
               </w:rPr>
-              <w:t>"Drowning" bar</w:t>
+              <w:t>Dynamic Collision function</w:t>
             </w:r>
           </w:p>
         </w:tc>
         <w:tc>
           <w:tcPr>
-            <w:tcW w:w="0" w:type="auto"/>
+            <w:tcW w:w="3060" w:type="dxa"/>
+            <w:tcBorders>
+              <w:top w:val="single" w:sz="8" w:space="0" w:color="000000"/>
+              <w:left w:val="single" w:sz="8" w:space="0" w:color="000000"/>
+              <w:bottom w:val="single" w:sz="8" w:space="0" w:color="000000"/>
+              <w:right w:val="single" w:sz="8" w:space="0" w:color="000000"/>
+            </w:tcBorders>
+            <w:tcMar>
+              <w:top w:w="100" w:type="dxa"/>
+              <w:left w:w="100" w:type="dxa"/>
+              <w:bottom w:w="100" w:type="dxa"/>
+              <w:right w:w="100" w:type="dxa"/>
+            </w:tcMar>
+            <w:hideMark/>
+          </w:tcPr>
+          <w:p>
+            <w:pPr>
+              <w:spacing w:after="0" w:line="240" w:lineRule="auto"/>
+              <w:jc w:val="center"/>
+              <w:rPr>
+                <w:rFonts w:eastAsia="Times New Roman" w:cs="Times New Roman"/>
+                <w:szCs w:val="24"/>
+              </w:rPr>
+            </w:pPr>
+            <w:r>
+              <w:rPr>
+                <w:rFonts w:eastAsia="Times New Roman" w:cs="Times New Roman"/>
+                <w:color w:val="000000"/>
+                <w:szCs w:val="24"/>
+              </w:rPr>
+              <w:t>Ben</w:t>
+            </w:r>
+          </w:p>
+        </w:tc>
+      </w:tr>
+      <w:tr>
+        <w:tc>
+          <w:tcPr>
+            <w:tcW w:w="6560" w:type="dxa"/>
+            <w:tcBorders>
+              <w:top w:val="single" w:sz="8" w:space="0" w:color="000000"/>
+              <w:left w:val="single" w:sz="8" w:space="0" w:color="000000"/>
+              <w:bottom w:val="single" w:sz="8" w:space="0" w:color="000000"/>
+              <w:right w:val="single" w:sz="8" w:space="0" w:color="000000"/>
+            </w:tcBorders>
+            <w:tcMar>
+              <w:top w:w="100" w:type="dxa"/>
+              <w:left w:w="100" w:type="dxa"/>
+              <w:bottom w:w="100" w:type="dxa"/>
+              <w:right w:w="100" w:type="dxa"/>
+            </w:tcMar>
+            <w:hideMark/>
+          </w:tcPr>
+          <w:p>
+            <w:pPr>
+              <w:spacing w:after="0" w:line="240" w:lineRule="auto"/>
+              <w:jc w:val="center"/>
+              <w:rPr>
+                <w:rFonts w:eastAsia="Times New Roman" w:cs="Times New Roman"/>
+                <w:szCs w:val="24"/>
+              </w:rPr>
+            </w:pPr>
+            <w:r>
+              <w:rPr>
+                <w:rFonts w:eastAsia="Times New Roman" w:cs="Times New Roman"/>
+                <w:color w:val="000000"/>
+                <w:szCs w:val="24"/>
+              </w:rPr>
+              <w:t>Updated game over logic</w:t>
+            </w:r>
+          </w:p>
+        </w:tc>
+        <w:tc>
+          <w:tcPr>
+            <w:tcW w:w="3060" w:type="dxa"/>
+            <w:tcBorders>
+              <w:top w:val="single" w:sz="8" w:space="0" w:color="000000"/>
+              <w:left w:val="single" w:sz="8" w:space="0" w:color="000000"/>
+              <w:bottom w:val="single" w:sz="8" w:space="0" w:color="000000"/>
+              <w:right w:val="single" w:sz="8" w:space="0" w:color="000000"/>
+            </w:tcBorders>
+            <w:tcMar>
+              <w:top w:w="100" w:type="dxa"/>
+              <w:left w:w="100" w:type="dxa"/>
+              <w:bottom w:w="100" w:type="dxa"/>
+              <w:right w:w="100" w:type="dxa"/>
+            </w:tcMar>
+            <w:hideMark/>
+          </w:tcPr>
+          <w:p>
+            <w:pPr>
+              <w:spacing w:after="0" w:line="240" w:lineRule="auto"/>
+              <w:jc w:val="center"/>
+              <w:rPr>
+                <w:rFonts w:eastAsia="Times New Roman" w:cs="Times New Roman"/>
+                <w:szCs w:val="24"/>
+              </w:rPr>
+            </w:pPr>
+            <w:r>
+              <w:rPr>
+                <w:rFonts w:eastAsia="Times New Roman" w:cs="Times New Roman"/>
+                <w:color w:val="000000"/>
+                <w:szCs w:val="24"/>
+              </w:rPr>
+              <w:t>Ben</w:t>
+            </w:r>
+          </w:p>
+        </w:tc>
+      </w:tr>
+      <w:tr>
+        <w:tc>
+          <w:tcPr>
+            <w:tcW w:w="6560" w:type="dxa"/>
+            <w:tcBorders>
+              <w:top w:val="single" w:sz="8" w:space="0" w:color="000000"/>
+              <w:left w:val="single" w:sz="8" w:space="0" w:color="000000"/>
+              <w:bottom w:val="single" w:sz="8" w:space="0" w:color="000000"/>
+              <w:right w:val="single" w:sz="8" w:space="0" w:color="000000"/>
+            </w:tcBorders>
+            <w:tcMar>
+              <w:top w:w="100" w:type="dxa"/>
+              <w:left w:w="100" w:type="dxa"/>
+              <w:bottom w:w="100" w:type="dxa"/>
+              <w:right w:w="100" w:type="dxa"/>
+            </w:tcMar>
+          </w:tcPr>
+          <w:p>
+            <w:pPr>
+              <w:spacing w:after="0" w:line="240" w:lineRule="auto"/>
+              <w:jc w:val="center"/>
+              <w:rPr>
+                <w:rFonts w:eastAsia="Times New Roman" w:cs="Times New Roman"/>
+                <w:color w:val="000000"/>
+                <w:szCs w:val="24"/>
+              </w:rPr>
+            </w:pPr>
+            <w:r>
+              <w:rPr>
+                <w:rFonts w:eastAsia="Times New Roman" w:cs="Times New Roman"/>
+                <w:color w:val="000000"/>
+                <w:szCs w:val="24"/>
+              </w:rPr>
+              <w:t xml:space="preserve">Added </w:t>
+            </w:r>
+            <w:proofErr w:type="spellStart"/>
+            <w:r>
+              <w:rPr>
+                <w:rFonts w:eastAsia="Times New Roman" w:cs="Times New Roman"/>
+                <w:color w:val="000000"/>
+                <w:szCs w:val="24"/>
+              </w:rPr>
+              <w:t>powerups</w:t>
+            </w:r>
+            <w:proofErr w:type="spellEnd"/>
+          </w:p>
+        </w:tc>
+        <w:tc>
+          <w:tcPr>
+            <w:tcW w:w="3060" w:type="dxa"/>
+            <w:tcBorders>
+              <w:top w:val="single" w:sz="8" w:space="0" w:color="000000"/>
+              <w:left w:val="single" w:sz="8" w:space="0" w:color="000000"/>
+              <w:bottom w:val="single" w:sz="8" w:space="0" w:color="000000"/>
+              <w:right w:val="single" w:sz="8" w:space="0" w:color="000000"/>
+            </w:tcBorders>
+            <w:tcMar>
+              <w:top w:w="100" w:type="dxa"/>
+              <w:left w:w="100" w:type="dxa"/>
+              <w:bottom w:w="100" w:type="dxa"/>
+              <w:right w:w="100" w:type="dxa"/>
+            </w:tcMar>
+          </w:tcPr>
+          <w:p>
+            <w:pPr>
+              <w:spacing w:after="0" w:line="240" w:lineRule="auto"/>
+              <w:jc w:val="center"/>
+              <w:rPr>
+                <w:rFonts w:eastAsia="Times New Roman" w:cs="Times New Roman"/>
+                <w:color w:val="000000"/>
+                <w:szCs w:val="24"/>
+              </w:rPr>
+            </w:pPr>
+            <w:r>
+              <w:rPr>
+                <w:rFonts w:eastAsia="Times New Roman" w:cs="Times New Roman"/>
+                <w:color w:val="000000"/>
+                <w:szCs w:val="24"/>
+              </w:rPr>
+              <w:t>Ben</w:t>
+            </w:r>
+          </w:p>
+        </w:tc>
+      </w:tr>
+      <w:tr>
+        <w:tc>
+          <w:tcPr>
+            <w:tcW w:w="6560" w:type="dxa"/>
+            <w:tcBorders>
+              <w:top w:val="single" w:sz="8" w:space="0" w:color="000000"/>
+              <w:left w:val="single" w:sz="8" w:space="0" w:color="000000"/>
+              <w:bottom w:val="single" w:sz="8" w:space="0" w:color="000000"/>
+              <w:right w:val="single" w:sz="8" w:space="0" w:color="000000"/>
+            </w:tcBorders>
+            <w:tcMar>
+              <w:top w:w="100" w:type="dxa"/>
+              <w:left w:w="100" w:type="dxa"/>
+              <w:bottom w:w="100" w:type="dxa"/>
+              <w:right w:w="100" w:type="dxa"/>
+            </w:tcMar>
+            <w:hideMark/>
+          </w:tcPr>
+          <w:p>
+            <w:pPr>
+              <w:spacing w:after="0" w:line="240" w:lineRule="auto"/>
+              <w:jc w:val="center"/>
+              <w:rPr>
+                <w:rFonts w:eastAsia="Times New Roman" w:cs="Times New Roman"/>
+                <w:szCs w:val="24"/>
+              </w:rPr>
+            </w:pPr>
+            <w:r>
+              <w:rPr>
+                <w:rFonts w:eastAsia="Times New Roman" w:cs="Times New Roman"/>
+                <w:color w:val="000000"/>
+                <w:szCs w:val="24"/>
+              </w:rPr>
+              <w:t>Design document</w:t>
+            </w:r>
+          </w:p>
+        </w:tc>
+        <w:tc>
+          <w:tcPr>
+            <w:tcW w:w="3060" w:type="dxa"/>
+            <w:tcBorders>
+              <w:top w:val="single" w:sz="8" w:space="0" w:color="000000"/>
+              <w:left w:val="single" w:sz="8" w:space="0" w:color="000000"/>
+              <w:bottom w:val="single" w:sz="8" w:space="0" w:color="000000"/>
+              <w:right w:val="single" w:sz="8" w:space="0" w:color="000000"/>
+            </w:tcBorders>
+            <w:tcMar>
+              <w:top w:w="100" w:type="dxa"/>
+              <w:left w:w="100" w:type="dxa"/>
+              <w:bottom w:w="100" w:type="dxa"/>
+              <w:right w:w="100" w:type="dxa"/>
+            </w:tcMar>
+            <w:hideMark/>
+          </w:tcPr>
+          <w:p>
+            <w:pPr>
+              <w:spacing w:after="0" w:line="240" w:lineRule="auto"/>
+              <w:jc w:val="center"/>
+              <w:rPr>
+                <w:rFonts w:eastAsia="Times New Roman" w:cs="Times New Roman"/>
+                <w:szCs w:val="24"/>
+              </w:rPr>
+            </w:pPr>
+            <w:r>
+              <w:rPr>
+                <w:rFonts w:eastAsia="Times New Roman" w:cs="Times New Roman"/>
+                <w:color w:val="000000"/>
+                <w:szCs w:val="24"/>
+              </w:rPr>
+              <w:t>Aaron/Ben</w:t>
+            </w:r>
+          </w:p>
+        </w:tc>
+      </w:tr>
+      <w:tr>
+        <w:tc>
+          <w:tcPr>
+            <w:tcW w:w="6560" w:type="dxa"/>
+            <w:tcBorders>
+              <w:top w:val="single" w:sz="8" w:space="0" w:color="000000"/>
+              <w:left w:val="single" w:sz="8" w:space="0" w:color="000000"/>
+              <w:bottom w:val="single" w:sz="8" w:space="0" w:color="000000"/>
+              <w:right w:val="single" w:sz="8" w:space="0" w:color="000000"/>
+            </w:tcBorders>
+            <w:tcMar>
+              <w:top w:w="100" w:type="dxa"/>
+              <w:left w:w="100" w:type="dxa"/>
+              <w:bottom w:w="100" w:type="dxa"/>
+              <w:right w:w="100" w:type="dxa"/>
+            </w:tcMar>
+            <w:hideMark/>
+          </w:tcPr>
+          <w:p>
+            <w:pPr>
+              <w:spacing w:after="0" w:line="240" w:lineRule="auto"/>
+              <w:jc w:val="center"/>
+              <w:rPr>
+                <w:rFonts w:eastAsia="Times New Roman" w:cs="Times New Roman"/>
+                <w:szCs w:val="24"/>
+              </w:rPr>
+            </w:pPr>
+            <w:r>
+              <w:rPr>
+                <w:rFonts w:eastAsia="Times New Roman" w:cs="Times New Roman"/>
+                <w:color w:val="000000"/>
+                <w:szCs w:val="24"/>
+              </w:rPr>
+              <w:t xml:space="preserve">Added sprites for </w:t>
+            </w:r>
+            <w:proofErr w:type="spellStart"/>
+            <w:r>
+              <w:rPr>
+                <w:rFonts w:eastAsia="Times New Roman" w:cs="Times New Roman"/>
+                <w:color w:val="000000"/>
+                <w:szCs w:val="24"/>
+              </w:rPr>
+              <w:t>powerups</w:t>
+            </w:r>
+            <w:proofErr w:type="spellEnd"/>
+          </w:p>
+        </w:tc>
+        <w:tc>
+          <w:tcPr>
+            <w:tcW w:w="3060" w:type="dxa"/>
             <w:tcBorders>
               <w:top w:val="single" w:sz="8" w:space="0" w:color="000000"/>
               <w:left w:val="single" w:sz="8" w:space="0" w:color="000000"/>
@@ -1235,41 +1574,11 @@
             </w:r>
           </w:p>
         </w:tc>
-        <w:tc>
-          <w:tcPr>
-            <w:tcW w:w="2130" w:type="dxa"/>
-            <w:tcBorders>
-              <w:top w:val="single" w:sz="8" w:space="0" w:color="000000"/>
-              <w:left w:val="single" w:sz="8" w:space="0" w:color="000000"/>
-              <w:bottom w:val="single" w:sz="8" w:space="0" w:color="000000"/>
-              <w:right w:val="single" w:sz="8" w:space="0" w:color="000000"/>
-            </w:tcBorders>
-          </w:tcPr>
-          <w:p>
-            <w:pPr>
-              <w:spacing w:after="0" w:line="240" w:lineRule="auto"/>
-              <w:jc w:val="center"/>
-              <w:rPr>
-                <w:rFonts w:eastAsia="Times New Roman" w:cs="Times New Roman"/>
-                <w:color w:val="000000"/>
-                <w:szCs w:val="24"/>
-              </w:rPr>
-            </w:pPr>
-            <w:r>
-              <w:rPr>
-                <w:rFonts w:eastAsia="Times New Roman" w:cs="Times New Roman"/>
-                <w:color w:val="000000"/>
-                <w:szCs w:val="24"/>
-              </w:rPr>
-              <w:t>Old</w:t>
-            </w:r>
-          </w:p>
-        </w:tc>
       </w:tr>
       <w:tr>
         <w:tc>
           <w:tcPr>
-            <w:tcW w:w="0" w:type="auto"/>
+            <w:tcW w:w="6560" w:type="dxa"/>
             <w:tcBorders>
               <w:top w:val="single" w:sz="8" w:space="0" w:color="000000"/>
               <w:left w:val="single" w:sz="8" w:space="0" w:color="000000"/>
@@ -1299,13 +1608,13 @@
                 <w:color w:val="000000"/>
                 <w:szCs w:val="24"/>
               </w:rPr>
-              <w:t>Implement Enemies</w:t>
+              <w:t>Beginning to “re-design” code</w:t>
             </w:r>
           </w:p>
         </w:tc>
         <w:tc>
           <w:tcPr>
-            <w:tcW w:w="0" w:type="auto"/>
+            <w:tcW w:w="3060" w:type="dxa"/>
             <w:tcBorders>
               <w:top w:val="single" w:sz="8" w:space="0" w:color="000000"/>
               <w:left w:val="single" w:sz="8" w:space="0" w:color="000000"/>
@@ -1339,145 +1648,11 @@
             </w:r>
           </w:p>
         </w:tc>
-        <w:tc>
-          <w:tcPr>
-            <w:tcW w:w="2130" w:type="dxa"/>
-            <w:tcBorders>
-              <w:top w:val="single" w:sz="8" w:space="0" w:color="000000"/>
-              <w:left w:val="single" w:sz="8" w:space="0" w:color="000000"/>
-              <w:bottom w:val="single" w:sz="8" w:space="0" w:color="000000"/>
-              <w:right w:val="single" w:sz="8" w:space="0" w:color="000000"/>
-            </w:tcBorders>
-          </w:tcPr>
-          <w:p>
-            <w:pPr>
-              <w:spacing w:after="0" w:line="240" w:lineRule="auto"/>
-              <w:jc w:val="center"/>
-              <w:rPr>
-                <w:rFonts w:eastAsia="Times New Roman" w:cs="Times New Roman"/>
-                <w:color w:val="000000"/>
-                <w:szCs w:val="24"/>
-              </w:rPr>
-            </w:pPr>
-            <w:r>
-              <w:rPr>
-                <w:rFonts w:eastAsia="Times New Roman" w:cs="Times New Roman"/>
-                <w:color w:val="000000"/>
-                <w:szCs w:val="24"/>
-              </w:rPr>
-              <w:t>Old</w:t>
-            </w:r>
-          </w:p>
-        </w:tc>
       </w:tr>
       <w:tr>
         <w:tc>
           <w:tcPr>
-            <w:tcW w:w="0" w:type="auto"/>
-            <w:tcBorders>
-              <w:top w:val="single" w:sz="8" w:space="0" w:color="000000"/>
-              <w:left w:val="single" w:sz="8" w:space="0" w:color="000000"/>
-              <w:bottom w:val="single" w:sz="8" w:space="0" w:color="000000"/>
-              <w:right w:val="single" w:sz="8" w:space="0" w:color="000000"/>
-            </w:tcBorders>
-            <w:tcMar>
-              <w:top w:w="100" w:type="dxa"/>
-              <w:left w:w="100" w:type="dxa"/>
-              <w:bottom w:w="100" w:type="dxa"/>
-              <w:right w:w="100" w:type="dxa"/>
-            </w:tcMar>
-          </w:tcPr>
-          <w:p>
-            <w:pPr>
-              <w:spacing w:after="0" w:line="240" w:lineRule="auto"/>
-              <w:jc w:val="center"/>
-              <w:rPr>
-                <w:rFonts w:eastAsia="Times New Roman" w:cs="Times New Roman"/>
-                <w:color w:val="000000"/>
-                <w:szCs w:val="24"/>
-              </w:rPr>
-            </w:pPr>
-            <w:r>
-              <w:rPr>
-                <w:rFonts w:eastAsia="Times New Roman" w:cs="Times New Roman"/>
-                <w:color w:val="000000"/>
-                <w:szCs w:val="24"/>
-              </w:rPr>
-              <w:t>Collisions with Enemies</w:t>
-            </w:r>
-          </w:p>
-        </w:tc>
-        <w:tc>
-          <w:tcPr>
-            <w:tcW w:w="0" w:type="auto"/>
-            <w:tcBorders>
-              <w:top w:val="single" w:sz="8" w:space="0" w:color="000000"/>
-              <w:left w:val="single" w:sz="8" w:space="0" w:color="000000"/>
-              <w:bottom w:val="single" w:sz="8" w:space="0" w:color="000000"/>
-              <w:right w:val="single" w:sz="8" w:space="0" w:color="000000"/>
-            </w:tcBorders>
-            <w:tcMar>
-              <w:top w:w="100" w:type="dxa"/>
-              <w:left w:w="100" w:type="dxa"/>
-              <w:bottom w:w="100" w:type="dxa"/>
-              <w:right w:w="100" w:type="dxa"/>
-            </w:tcMar>
-          </w:tcPr>
-          <w:p>
-            <w:pPr>
-              <w:spacing w:after="0" w:line="240" w:lineRule="auto"/>
-              <w:jc w:val="center"/>
-              <w:rPr>
-                <w:rFonts w:eastAsia="Times New Roman" w:cs="Times New Roman"/>
-                <w:color w:val="000000"/>
-                <w:szCs w:val="24"/>
-              </w:rPr>
-            </w:pPr>
-            <w:r>
-              <w:rPr>
-                <w:rFonts w:eastAsia="Times New Roman" w:cs="Times New Roman"/>
-                <w:color w:val="000000"/>
-                <w:szCs w:val="24"/>
-              </w:rPr>
-              <w:t>Aaron</w:t>
-            </w:r>
-          </w:p>
-        </w:tc>
-        <w:tc>
-          <w:tcPr>
-            <w:tcW w:w="2130" w:type="dxa"/>
-            <w:tcBorders>
-              <w:top w:val="single" w:sz="8" w:space="0" w:color="000000"/>
-              <w:left w:val="single" w:sz="8" w:space="0" w:color="000000"/>
-              <w:bottom w:val="single" w:sz="8" w:space="0" w:color="000000"/>
-              <w:right w:val="single" w:sz="8" w:space="0" w:color="000000"/>
-            </w:tcBorders>
-          </w:tcPr>
-          <w:p>
-            <w:pPr>
-              <w:spacing w:after="0" w:line="240" w:lineRule="auto"/>
-              <w:jc w:val="center"/>
-              <w:rPr>
-                <w:rFonts w:eastAsia="Times New Roman" w:cs="Times New Roman"/>
-                <w:color w:val="000000"/>
-                <w:szCs w:val="24"/>
-              </w:rPr>
-            </w:pPr>
-            <w:r>
-              <w:rPr>
-                <w:rFonts w:eastAsia="Times New Roman" w:cs="Times New Roman"/>
-                <w:color w:val="000000"/>
-                <w:szCs w:val="24"/>
-              </w:rPr>
-              <w:t>Old</w:t>
-            </w:r>
-          </w:p>
-        </w:tc>
-      </w:tr>
-      <w:tr>
-        <w:tc>
-          <w:tcPr>
-            <w:tcW w:w="0" w:type="auto"/>
+            <w:tcW w:w="6560" w:type="dxa"/>
             <w:tcBorders>
               <w:top w:val="single" w:sz="8" w:space="0" w:color="000000"/>
               <w:left w:val="single" w:sz="8" w:space="0" w:color="000000"/>
@@ -1507,117 +1682,13 @@
                 <w:color w:val="000000"/>
                 <w:szCs w:val="24"/>
               </w:rPr>
-              <w:t>Increased canvas size to 1280x720</w:t>
+              <w:t>Background music</w:t>
             </w:r>
           </w:p>
         </w:tc>
         <w:tc>
           <w:tcPr>
-            <w:tcW w:w="0" w:type="auto"/>
-            <w:tcBorders>
-              <w:top w:val="single" w:sz="8" w:space="0" w:color="000000"/>
-              <w:left w:val="single" w:sz="8" w:space="0" w:color="000000"/>
-              <w:bottom w:val="single" w:sz="8" w:space="0" w:color="000000"/>
-              <w:right w:val="single" w:sz="8" w:space="0" w:color="000000"/>
-            </w:tcBorders>
-            <w:tcMar>
-              <w:top w:w="100" w:type="dxa"/>
-              <w:left w:w="100" w:type="dxa"/>
-              <w:bottom w:w="100" w:type="dxa"/>
-              <w:right w:w="100" w:type="dxa"/>
-            </w:tcMar>
-            <w:hideMark/>
-          </w:tcPr>
-          <w:p>
-            <w:pPr>
-              <w:spacing w:after="0" w:line="240" w:lineRule="auto"/>
-              <w:jc w:val="center"/>
-              <w:rPr>
-                <w:rFonts w:eastAsia="Times New Roman" w:cs="Times New Roman"/>
-                <w:szCs w:val="24"/>
-              </w:rPr>
-            </w:pPr>
-            <w:r>
-              <w:rPr>
-                <w:rFonts w:eastAsia="Times New Roman" w:cs="Times New Roman"/>
-                <w:color w:val="000000"/>
-                <w:szCs w:val="24"/>
-              </w:rPr>
-              <w:t>Ben</w:t>
-            </w:r>
-          </w:p>
-        </w:tc>
-        <w:tc>
-          <w:tcPr>
-            <w:tcW w:w="2130" w:type="dxa"/>
-            <w:tcBorders>
-              <w:top w:val="single" w:sz="8" w:space="0" w:color="000000"/>
-              <w:left w:val="single" w:sz="8" w:space="0" w:color="000000"/>
-              <w:bottom w:val="single" w:sz="8" w:space="0" w:color="000000"/>
-              <w:right w:val="single" w:sz="8" w:space="0" w:color="000000"/>
-            </w:tcBorders>
-          </w:tcPr>
-          <w:p>
-            <w:pPr>
-              <w:spacing w:after="0" w:line="240" w:lineRule="auto"/>
-              <w:jc w:val="center"/>
-              <w:rPr>
-                <w:rFonts w:eastAsia="Times New Roman" w:cs="Times New Roman"/>
-                <w:color w:val="000000"/>
-                <w:szCs w:val="24"/>
-              </w:rPr>
-            </w:pPr>
-            <w:r>
-              <w:rPr>
-                <w:rFonts w:eastAsia="Times New Roman" w:cs="Times New Roman"/>
-                <w:color w:val="000000"/>
-                <w:szCs w:val="24"/>
-              </w:rPr>
-              <w:t>Old</w:t>
-            </w:r>
-          </w:p>
-        </w:tc>
-      </w:tr>
-      <w:tr>
-        <w:tc>
-          <w:tcPr>
-            <w:tcW w:w="0" w:type="auto"/>
-            <w:tcBorders>
-              <w:top w:val="single" w:sz="8" w:space="0" w:color="000000"/>
-              <w:left w:val="single" w:sz="8" w:space="0" w:color="000000"/>
-              <w:bottom w:val="single" w:sz="8" w:space="0" w:color="000000"/>
-              <w:right w:val="single" w:sz="8" w:space="0" w:color="000000"/>
-            </w:tcBorders>
-            <w:tcMar>
-              <w:top w:w="100" w:type="dxa"/>
-              <w:left w:w="100" w:type="dxa"/>
-              <w:bottom w:w="100" w:type="dxa"/>
-              <w:right w:w="100" w:type="dxa"/>
-            </w:tcMar>
-            <w:hideMark/>
-          </w:tcPr>
-          <w:p>
-            <w:pPr>
-              <w:spacing w:after="0" w:line="240" w:lineRule="auto"/>
-              <w:jc w:val="center"/>
-              <w:rPr>
-                <w:rFonts w:eastAsia="Times New Roman" w:cs="Times New Roman"/>
-                <w:szCs w:val="24"/>
-              </w:rPr>
-            </w:pPr>
-            <w:r>
-              <w:rPr>
-                <w:rFonts w:eastAsia="Times New Roman" w:cs="Times New Roman"/>
-                <w:color w:val="000000"/>
-                <w:szCs w:val="24"/>
-              </w:rPr>
-              <w:t>Shooting</w:t>
-            </w:r>
-          </w:p>
-        </w:tc>
-        <w:tc>
-          <w:tcPr>
-            <w:tcW w:w="0" w:type="auto"/>
+            <w:tcW w:w="3060" w:type="dxa"/>
             <w:tcBorders>
               <w:top w:val="single" w:sz="8" w:space="0" w:color="000000"/>
               <w:left w:val="single" w:sz="8" w:space="0" w:color="000000"/>
@@ -1651,1003 +1722,28 @@
             </w:r>
           </w:p>
         </w:tc>
-        <w:tc>
-          <w:tcPr>
-            <w:tcW w:w="2130" w:type="dxa"/>
-            <w:tcBorders>
-              <w:top w:val="single" w:sz="8" w:space="0" w:color="000000"/>
-              <w:left w:val="single" w:sz="8" w:space="0" w:color="000000"/>
-              <w:bottom w:val="single" w:sz="8" w:space="0" w:color="000000"/>
-              <w:right w:val="single" w:sz="8" w:space="0" w:color="000000"/>
-            </w:tcBorders>
-          </w:tcPr>
-          <w:p>
-            <w:pPr>
-              <w:spacing w:after="0" w:line="240" w:lineRule="auto"/>
-              <w:jc w:val="center"/>
-              <w:rPr>
-                <w:rFonts w:eastAsia="Times New Roman" w:cs="Times New Roman"/>
-                <w:color w:val="000000"/>
-                <w:szCs w:val="24"/>
-              </w:rPr>
-            </w:pPr>
-            <w:r>
-              <w:rPr>
-                <w:rFonts w:eastAsia="Times New Roman" w:cs="Times New Roman"/>
-                <w:color w:val="000000"/>
-                <w:szCs w:val="24"/>
-              </w:rPr>
-              <w:t>Old</w:t>
-            </w:r>
-          </w:p>
-        </w:tc>
-      </w:tr>
-      <w:tr>
-        <w:tc>
-          <w:tcPr>
-            <w:tcW w:w="0" w:type="auto"/>
-            <w:tcBorders>
-              <w:top w:val="single" w:sz="8" w:space="0" w:color="000000"/>
-              <w:left w:val="single" w:sz="8" w:space="0" w:color="000000"/>
-              <w:bottom w:val="single" w:sz="8" w:space="0" w:color="000000"/>
-              <w:right w:val="single" w:sz="8" w:space="0" w:color="000000"/>
-            </w:tcBorders>
-            <w:tcMar>
-              <w:top w:w="100" w:type="dxa"/>
-              <w:left w:w="100" w:type="dxa"/>
-              <w:bottom w:w="100" w:type="dxa"/>
-              <w:right w:w="100" w:type="dxa"/>
-            </w:tcMar>
-            <w:hideMark/>
-          </w:tcPr>
-          <w:p>
-            <w:pPr>
-              <w:spacing w:after="0" w:line="240" w:lineRule="auto"/>
-              <w:jc w:val="center"/>
-              <w:rPr>
-                <w:rFonts w:eastAsia="Times New Roman" w:cs="Times New Roman"/>
-                <w:szCs w:val="24"/>
-              </w:rPr>
-            </w:pPr>
-            <w:r>
-              <w:rPr>
-                <w:rFonts w:eastAsia="Times New Roman" w:cs="Times New Roman"/>
-                <w:color w:val="000000"/>
-                <w:szCs w:val="24"/>
-              </w:rPr>
-              <w:t>Score Logic</w:t>
-            </w:r>
-          </w:p>
-        </w:tc>
-        <w:tc>
-          <w:tcPr>
-            <w:tcW w:w="0" w:type="auto"/>
-            <w:tcBorders>
-              <w:top w:val="single" w:sz="8" w:space="0" w:color="000000"/>
-              <w:left w:val="single" w:sz="8" w:space="0" w:color="000000"/>
-              <w:bottom w:val="single" w:sz="8" w:space="0" w:color="000000"/>
-              <w:right w:val="single" w:sz="8" w:space="0" w:color="000000"/>
-            </w:tcBorders>
-            <w:tcMar>
-              <w:top w:w="100" w:type="dxa"/>
-              <w:left w:w="100" w:type="dxa"/>
-              <w:bottom w:w="100" w:type="dxa"/>
-              <w:right w:w="100" w:type="dxa"/>
-            </w:tcMar>
-            <w:hideMark/>
-          </w:tcPr>
-          <w:p>
-            <w:pPr>
-              <w:spacing w:after="0" w:line="240" w:lineRule="auto"/>
-              <w:jc w:val="center"/>
-              <w:rPr>
-                <w:rFonts w:eastAsia="Times New Roman" w:cs="Times New Roman"/>
-                <w:szCs w:val="24"/>
-              </w:rPr>
-            </w:pPr>
-            <w:r>
-              <w:rPr>
-                <w:rFonts w:eastAsia="Times New Roman" w:cs="Times New Roman"/>
-                <w:color w:val="000000"/>
-                <w:szCs w:val="24"/>
-              </w:rPr>
-              <w:t>Aaron</w:t>
-            </w:r>
-          </w:p>
-        </w:tc>
-        <w:tc>
-          <w:tcPr>
-            <w:tcW w:w="2130" w:type="dxa"/>
-            <w:tcBorders>
-              <w:top w:val="single" w:sz="8" w:space="0" w:color="000000"/>
-              <w:left w:val="single" w:sz="8" w:space="0" w:color="000000"/>
-              <w:bottom w:val="single" w:sz="8" w:space="0" w:color="000000"/>
-              <w:right w:val="single" w:sz="8" w:space="0" w:color="000000"/>
-            </w:tcBorders>
-          </w:tcPr>
-          <w:p>
-            <w:pPr>
-              <w:spacing w:after="0" w:line="240" w:lineRule="auto"/>
-              <w:jc w:val="center"/>
-              <w:rPr>
-                <w:rFonts w:eastAsia="Times New Roman" w:cs="Times New Roman"/>
-                <w:color w:val="000000"/>
-                <w:szCs w:val="24"/>
-              </w:rPr>
-            </w:pPr>
-            <w:r>
-              <w:rPr>
-                <w:rFonts w:eastAsia="Times New Roman" w:cs="Times New Roman"/>
-                <w:color w:val="000000"/>
-                <w:szCs w:val="24"/>
-              </w:rPr>
-              <w:t>Old</w:t>
-            </w:r>
-          </w:p>
-        </w:tc>
-      </w:tr>
-      <w:tr>
-        <w:tc>
-          <w:tcPr>
-            <w:tcW w:w="0" w:type="auto"/>
-            <w:tcBorders>
-              <w:top w:val="single" w:sz="8" w:space="0" w:color="000000"/>
-              <w:left w:val="single" w:sz="8" w:space="0" w:color="000000"/>
-              <w:bottom w:val="single" w:sz="8" w:space="0" w:color="000000"/>
-              <w:right w:val="single" w:sz="8" w:space="0" w:color="000000"/>
-            </w:tcBorders>
-            <w:tcMar>
-              <w:top w:w="100" w:type="dxa"/>
-              <w:left w:w="100" w:type="dxa"/>
-              <w:bottom w:w="100" w:type="dxa"/>
-              <w:right w:w="100" w:type="dxa"/>
-            </w:tcMar>
-            <w:hideMark/>
-          </w:tcPr>
-          <w:p>
-            <w:pPr>
-              <w:spacing w:after="0" w:line="240" w:lineRule="auto"/>
-              <w:jc w:val="center"/>
-              <w:rPr>
-                <w:rFonts w:eastAsia="Times New Roman" w:cs="Times New Roman"/>
-                <w:szCs w:val="24"/>
-              </w:rPr>
-            </w:pPr>
-            <w:r>
-              <w:rPr>
-                <w:rFonts w:eastAsia="Times New Roman" w:cs="Times New Roman"/>
-                <w:color w:val="000000"/>
-                <w:szCs w:val="24"/>
-              </w:rPr>
-              <w:t>Collisions with Oxygen tank</w:t>
-            </w:r>
-          </w:p>
-        </w:tc>
-        <w:tc>
-          <w:tcPr>
-            <w:tcW w:w="0" w:type="auto"/>
-            <w:tcBorders>
-              <w:top w:val="single" w:sz="8" w:space="0" w:color="000000"/>
-              <w:left w:val="single" w:sz="8" w:space="0" w:color="000000"/>
-              <w:bottom w:val="single" w:sz="8" w:space="0" w:color="000000"/>
-              <w:right w:val="single" w:sz="8" w:space="0" w:color="000000"/>
-            </w:tcBorders>
-            <w:tcMar>
-              <w:top w:w="100" w:type="dxa"/>
-              <w:left w:w="100" w:type="dxa"/>
-              <w:bottom w:w="100" w:type="dxa"/>
-              <w:right w:w="100" w:type="dxa"/>
-            </w:tcMar>
-            <w:hideMark/>
-          </w:tcPr>
-          <w:p>
-            <w:pPr>
-              <w:spacing w:after="0" w:line="240" w:lineRule="auto"/>
-              <w:jc w:val="center"/>
-              <w:rPr>
-                <w:rFonts w:eastAsia="Times New Roman" w:cs="Times New Roman"/>
-                <w:szCs w:val="24"/>
-              </w:rPr>
-            </w:pPr>
-            <w:r>
-              <w:rPr>
-                <w:rFonts w:eastAsia="Times New Roman" w:cs="Times New Roman"/>
-                <w:color w:val="000000"/>
-                <w:szCs w:val="24"/>
-              </w:rPr>
-              <w:t>Ben</w:t>
-            </w:r>
-          </w:p>
-        </w:tc>
-        <w:tc>
-          <w:tcPr>
-            <w:tcW w:w="2130" w:type="dxa"/>
-            <w:tcBorders>
-              <w:top w:val="single" w:sz="8" w:space="0" w:color="000000"/>
-              <w:left w:val="single" w:sz="8" w:space="0" w:color="000000"/>
-              <w:bottom w:val="single" w:sz="8" w:space="0" w:color="000000"/>
-              <w:right w:val="single" w:sz="8" w:space="0" w:color="000000"/>
-            </w:tcBorders>
-          </w:tcPr>
-          <w:p>
-            <w:pPr>
-              <w:spacing w:after="0" w:line="240" w:lineRule="auto"/>
-              <w:jc w:val="center"/>
-              <w:rPr>
-                <w:rFonts w:eastAsia="Times New Roman" w:cs="Times New Roman"/>
-                <w:color w:val="000000"/>
-                <w:szCs w:val="24"/>
-              </w:rPr>
-            </w:pPr>
-            <w:r>
-              <w:rPr>
-                <w:rFonts w:eastAsia="Times New Roman" w:cs="Times New Roman"/>
-                <w:color w:val="000000"/>
-                <w:szCs w:val="24"/>
-              </w:rPr>
-              <w:t>Old</w:t>
-            </w:r>
-          </w:p>
-        </w:tc>
-      </w:tr>
-      <w:tr>
-        <w:tc>
-          <w:tcPr>
-            <w:tcW w:w="0" w:type="auto"/>
-            <w:tcBorders>
-              <w:top w:val="single" w:sz="8" w:space="0" w:color="000000"/>
-              <w:left w:val="single" w:sz="8" w:space="0" w:color="000000"/>
-              <w:bottom w:val="single" w:sz="8" w:space="0" w:color="000000"/>
-              <w:right w:val="single" w:sz="8" w:space="0" w:color="000000"/>
-            </w:tcBorders>
-            <w:tcMar>
-              <w:top w:w="100" w:type="dxa"/>
-              <w:left w:w="100" w:type="dxa"/>
-              <w:bottom w:w="100" w:type="dxa"/>
-              <w:right w:w="100" w:type="dxa"/>
-            </w:tcMar>
-            <w:hideMark/>
-          </w:tcPr>
-          <w:p>
-            <w:pPr>
-              <w:spacing w:after="0" w:line="240" w:lineRule="auto"/>
-              <w:jc w:val="center"/>
-              <w:rPr>
-                <w:rFonts w:eastAsia="Times New Roman" w:cs="Times New Roman"/>
-                <w:szCs w:val="24"/>
-              </w:rPr>
-            </w:pPr>
-            <w:r>
-              <w:rPr>
-                <w:rFonts w:eastAsia="Times New Roman" w:cs="Times New Roman"/>
-                <w:color w:val="000000"/>
-                <w:szCs w:val="24"/>
-              </w:rPr>
-              <w:t>Oxygen Tank Respawn and Placement</w:t>
-            </w:r>
-          </w:p>
-        </w:tc>
-        <w:tc>
-          <w:tcPr>
-            <w:tcW w:w="0" w:type="auto"/>
-            <w:tcBorders>
-              <w:top w:val="single" w:sz="8" w:space="0" w:color="000000"/>
-              <w:left w:val="single" w:sz="8" w:space="0" w:color="000000"/>
-              <w:bottom w:val="single" w:sz="8" w:space="0" w:color="000000"/>
-              <w:right w:val="single" w:sz="8" w:space="0" w:color="000000"/>
-            </w:tcBorders>
-            <w:tcMar>
-              <w:top w:w="100" w:type="dxa"/>
-              <w:left w:w="100" w:type="dxa"/>
-              <w:bottom w:w="100" w:type="dxa"/>
-              <w:right w:w="100" w:type="dxa"/>
-            </w:tcMar>
-            <w:hideMark/>
-          </w:tcPr>
-          <w:p>
-            <w:pPr>
-              <w:spacing w:after="0" w:line="240" w:lineRule="auto"/>
-              <w:jc w:val="center"/>
-              <w:rPr>
-                <w:rFonts w:eastAsia="Times New Roman" w:cs="Times New Roman"/>
-                <w:szCs w:val="24"/>
-              </w:rPr>
-            </w:pPr>
-            <w:r>
-              <w:rPr>
-                <w:rFonts w:eastAsia="Times New Roman" w:cs="Times New Roman"/>
-                <w:color w:val="000000"/>
-                <w:szCs w:val="24"/>
-              </w:rPr>
-              <w:t>Ben</w:t>
-            </w:r>
-          </w:p>
-        </w:tc>
-        <w:tc>
-          <w:tcPr>
-            <w:tcW w:w="2130" w:type="dxa"/>
-            <w:tcBorders>
-              <w:top w:val="single" w:sz="8" w:space="0" w:color="000000"/>
-              <w:left w:val="single" w:sz="8" w:space="0" w:color="000000"/>
-              <w:bottom w:val="single" w:sz="8" w:space="0" w:color="000000"/>
-              <w:right w:val="single" w:sz="8" w:space="0" w:color="000000"/>
-            </w:tcBorders>
-          </w:tcPr>
-          <w:p>
-            <w:pPr>
-              <w:spacing w:after="0" w:line="240" w:lineRule="auto"/>
-              <w:jc w:val="center"/>
-              <w:rPr>
-                <w:rFonts w:eastAsia="Times New Roman" w:cs="Times New Roman"/>
-                <w:color w:val="000000"/>
-                <w:szCs w:val="24"/>
-              </w:rPr>
-            </w:pPr>
-            <w:r>
-              <w:rPr>
-                <w:rFonts w:eastAsia="Times New Roman" w:cs="Times New Roman"/>
-                <w:color w:val="000000"/>
-                <w:szCs w:val="24"/>
-              </w:rPr>
-              <w:t>Old</w:t>
-            </w:r>
-          </w:p>
-        </w:tc>
-      </w:tr>
-      <w:tr>
-        <w:tc>
-          <w:tcPr>
-            <w:tcW w:w="0" w:type="auto"/>
-            <w:tcBorders>
-              <w:top w:val="single" w:sz="8" w:space="0" w:color="000000"/>
-              <w:left w:val="single" w:sz="8" w:space="0" w:color="000000"/>
-              <w:bottom w:val="single" w:sz="8" w:space="0" w:color="000000"/>
-              <w:right w:val="single" w:sz="8" w:space="0" w:color="000000"/>
-            </w:tcBorders>
-            <w:tcMar>
-              <w:top w:w="100" w:type="dxa"/>
-              <w:left w:w="100" w:type="dxa"/>
-              <w:bottom w:w="100" w:type="dxa"/>
-              <w:right w:w="100" w:type="dxa"/>
-            </w:tcMar>
-            <w:hideMark/>
-          </w:tcPr>
-          <w:p>
-            <w:pPr>
-              <w:spacing w:after="0" w:line="240" w:lineRule="auto"/>
-              <w:jc w:val="center"/>
-              <w:rPr>
-                <w:rFonts w:eastAsia="Times New Roman" w:cs="Times New Roman"/>
-                <w:szCs w:val="24"/>
-              </w:rPr>
-            </w:pPr>
-            <w:r>
-              <w:rPr>
-                <w:rFonts w:eastAsia="Times New Roman" w:cs="Times New Roman"/>
-                <w:color w:val="000000"/>
-                <w:szCs w:val="24"/>
-              </w:rPr>
-              <w:t>Game over/game opening sequence</w:t>
-            </w:r>
-          </w:p>
-        </w:tc>
-        <w:tc>
-          <w:tcPr>
-            <w:tcW w:w="0" w:type="auto"/>
-            <w:tcBorders>
-              <w:top w:val="single" w:sz="8" w:space="0" w:color="000000"/>
-              <w:left w:val="single" w:sz="8" w:space="0" w:color="000000"/>
-              <w:bottom w:val="single" w:sz="8" w:space="0" w:color="000000"/>
-              <w:right w:val="single" w:sz="8" w:space="0" w:color="000000"/>
-            </w:tcBorders>
-            <w:tcMar>
-              <w:top w:w="100" w:type="dxa"/>
-              <w:left w:w="100" w:type="dxa"/>
-              <w:bottom w:w="100" w:type="dxa"/>
-              <w:right w:w="100" w:type="dxa"/>
-            </w:tcMar>
-            <w:hideMark/>
-          </w:tcPr>
-          <w:p>
-            <w:pPr>
-              <w:spacing w:after="0" w:line="240" w:lineRule="auto"/>
-              <w:jc w:val="center"/>
-              <w:rPr>
-                <w:rFonts w:eastAsia="Times New Roman" w:cs="Times New Roman"/>
-                <w:szCs w:val="24"/>
-              </w:rPr>
-            </w:pPr>
-            <w:r>
-              <w:rPr>
-                <w:rFonts w:eastAsia="Times New Roman" w:cs="Times New Roman"/>
-                <w:color w:val="000000"/>
-                <w:szCs w:val="24"/>
-              </w:rPr>
-              <w:t>Aaron</w:t>
-            </w:r>
-          </w:p>
-        </w:tc>
-        <w:tc>
-          <w:tcPr>
-            <w:tcW w:w="2130" w:type="dxa"/>
-            <w:tcBorders>
-              <w:top w:val="single" w:sz="8" w:space="0" w:color="000000"/>
-              <w:left w:val="single" w:sz="8" w:space="0" w:color="000000"/>
-              <w:bottom w:val="single" w:sz="8" w:space="0" w:color="000000"/>
-              <w:right w:val="single" w:sz="8" w:space="0" w:color="000000"/>
-            </w:tcBorders>
-          </w:tcPr>
-          <w:p>
-            <w:pPr>
-              <w:spacing w:after="0" w:line="240" w:lineRule="auto"/>
-              <w:jc w:val="center"/>
-              <w:rPr>
-                <w:rFonts w:eastAsia="Times New Roman" w:cs="Times New Roman"/>
-                <w:color w:val="000000"/>
-                <w:szCs w:val="24"/>
-              </w:rPr>
-            </w:pPr>
-            <w:r>
-              <w:rPr>
-                <w:rFonts w:eastAsia="Times New Roman" w:cs="Times New Roman"/>
-                <w:color w:val="000000"/>
-                <w:szCs w:val="24"/>
-              </w:rPr>
-              <w:t>Old</w:t>
-            </w:r>
-          </w:p>
-        </w:tc>
-      </w:tr>
-      <w:tr>
-        <w:tc>
-          <w:tcPr>
-            <w:tcW w:w="0" w:type="auto"/>
-            <w:tcBorders>
-              <w:top w:val="single" w:sz="8" w:space="0" w:color="000000"/>
-              <w:left w:val="single" w:sz="8" w:space="0" w:color="000000"/>
-              <w:bottom w:val="single" w:sz="8" w:space="0" w:color="000000"/>
-              <w:right w:val="single" w:sz="8" w:space="0" w:color="000000"/>
-            </w:tcBorders>
-            <w:tcMar>
-              <w:top w:w="100" w:type="dxa"/>
-              <w:left w:w="100" w:type="dxa"/>
-              <w:bottom w:w="100" w:type="dxa"/>
-              <w:right w:w="100" w:type="dxa"/>
-            </w:tcMar>
-            <w:hideMark/>
-          </w:tcPr>
-          <w:p>
-            <w:pPr>
-              <w:spacing w:after="0" w:line="240" w:lineRule="auto"/>
-              <w:jc w:val="center"/>
-              <w:rPr>
-                <w:rFonts w:eastAsia="Times New Roman" w:cs="Times New Roman"/>
-                <w:szCs w:val="24"/>
-              </w:rPr>
-            </w:pPr>
-            <w:r>
-              <w:rPr>
-                <w:rFonts w:eastAsia="Times New Roman" w:cs="Times New Roman"/>
-                <w:color w:val="000000"/>
-                <w:szCs w:val="24"/>
-              </w:rPr>
-              <w:t>Platforms</w:t>
-            </w:r>
-          </w:p>
-        </w:tc>
-        <w:tc>
-          <w:tcPr>
-            <w:tcW w:w="0" w:type="auto"/>
-            <w:tcBorders>
-              <w:top w:val="single" w:sz="8" w:space="0" w:color="000000"/>
-              <w:left w:val="single" w:sz="8" w:space="0" w:color="000000"/>
-              <w:bottom w:val="single" w:sz="8" w:space="0" w:color="000000"/>
-              <w:right w:val="single" w:sz="8" w:space="0" w:color="000000"/>
-            </w:tcBorders>
-            <w:tcMar>
-              <w:top w:w="100" w:type="dxa"/>
-              <w:left w:w="100" w:type="dxa"/>
-              <w:bottom w:w="100" w:type="dxa"/>
-              <w:right w:w="100" w:type="dxa"/>
-            </w:tcMar>
-            <w:hideMark/>
-          </w:tcPr>
-          <w:p>
-            <w:pPr>
-              <w:spacing w:after="0" w:line="240" w:lineRule="auto"/>
-              <w:jc w:val="center"/>
-              <w:rPr>
-                <w:rFonts w:eastAsia="Times New Roman" w:cs="Times New Roman"/>
-                <w:szCs w:val="24"/>
-              </w:rPr>
-            </w:pPr>
-            <w:r>
-              <w:rPr>
-                <w:rFonts w:eastAsia="Times New Roman" w:cs="Times New Roman"/>
-                <w:color w:val="000000"/>
-                <w:szCs w:val="24"/>
-              </w:rPr>
-              <w:t>Aaron</w:t>
-            </w:r>
-          </w:p>
-        </w:tc>
-        <w:tc>
-          <w:tcPr>
-            <w:tcW w:w="2130" w:type="dxa"/>
-            <w:tcBorders>
-              <w:top w:val="single" w:sz="8" w:space="0" w:color="000000"/>
-              <w:left w:val="single" w:sz="8" w:space="0" w:color="000000"/>
-              <w:bottom w:val="single" w:sz="8" w:space="0" w:color="000000"/>
-              <w:right w:val="single" w:sz="8" w:space="0" w:color="000000"/>
-            </w:tcBorders>
-          </w:tcPr>
-          <w:p>
-            <w:pPr>
-              <w:spacing w:after="0" w:line="240" w:lineRule="auto"/>
-              <w:jc w:val="center"/>
-              <w:rPr>
-                <w:rFonts w:eastAsia="Times New Roman" w:cs="Times New Roman"/>
-                <w:color w:val="000000"/>
-                <w:szCs w:val="24"/>
-              </w:rPr>
-            </w:pPr>
-            <w:r>
-              <w:rPr>
-                <w:rFonts w:eastAsia="Times New Roman" w:cs="Times New Roman"/>
-                <w:color w:val="000000"/>
-                <w:szCs w:val="24"/>
-              </w:rPr>
-              <w:t>Old</w:t>
-            </w:r>
-          </w:p>
-        </w:tc>
-      </w:tr>
-      <w:tr>
-        <w:tc>
-          <w:tcPr>
-            <w:tcW w:w="0" w:type="auto"/>
-            <w:tcBorders>
-              <w:top w:val="single" w:sz="8" w:space="0" w:color="000000"/>
-              <w:left w:val="single" w:sz="8" w:space="0" w:color="000000"/>
-              <w:bottom w:val="single" w:sz="8" w:space="0" w:color="000000"/>
-              <w:right w:val="single" w:sz="8" w:space="0" w:color="000000"/>
-            </w:tcBorders>
-            <w:tcMar>
-              <w:top w:w="100" w:type="dxa"/>
-              <w:left w:w="100" w:type="dxa"/>
-              <w:bottom w:w="100" w:type="dxa"/>
-              <w:right w:w="100" w:type="dxa"/>
-            </w:tcMar>
-            <w:hideMark/>
-          </w:tcPr>
-          <w:p>
-            <w:pPr>
-              <w:spacing w:after="0" w:line="240" w:lineRule="auto"/>
-              <w:jc w:val="center"/>
-              <w:rPr>
-                <w:rFonts w:eastAsia="Times New Roman" w:cs="Times New Roman"/>
-                <w:szCs w:val="24"/>
-              </w:rPr>
-            </w:pPr>
-            <w:r>
-              <w:rPr>
-                <w:rFonts w:eastAsia="Times New Roman" w:cs="Times New Roman"/>
-                <w:color w:val="000000"/>
-                <w:szCs w:val="24"/>
-              </w:rPr>
-              <w:t>Progress Reports</w:t>
-            </w:r>
-          </w:p>
-        </w:tc>
-        <w:tc>
-          <w:tcPr>
-            <w:tcW w:w="0" w:type="auto"/>
-            <w:tcBorders>
-              <w:top w:val="single" w:sz="8" w:space="0" w:color="000000"/>
-              <w:left w:val="single" w:sz="8" w:space="0" w:color="000000"/>
-              <w:bottom w:val="single" w:sz="8" w:space="0" w:color="000000"/>
-              <w:right w:val="single" w:sz="8" w:space="0" w:color="000000"/>
-            </w:tcBorders>
-            <w:tcMar>
-              <w:top w:w="100" w:type="dxa"/>
-              <w:left w:w="100" w:type="dxa"/>
-              <w:bottom w:w="100" w:type="dxa"/>
-              <w:right w:w="100" w:type="dxa"/>
-            </w:tcMar>
-            <w:hideMark/>
-          </w:tcPr>
-          <w:p>
-            <w:pPr>
-              <w:spacing w:after="0" w:line="240" w:lineRule="auto"/>
-              <w:jc w:val="center"/>
-              <w:rPr>
-                <w:rFonts w:eastAsia="Times New Roman" w:cs="Times New Roman"/>
-                <w:szCs w:val="24"/>
-              </w:rPr>
-            </w:pPr>
-            <w:r>
-              <w:rPr>
-                <w:rFonts w:eastAsia="Times New Roman" w:cs="Times New Roman"/>
-                <w:color w:val="000000"/>
-                <w:szCs w:val="24"/>
-              </w:rPr>
-              <w:t>Ben</w:t>
-            </w:r>
-            <w:r>
-              <w:rPr>
-                <w:rFonts w:eastAsia="Times New Roman" w:cs="Times New Roman"/>
-                <w:color w:val="000000"/>
-                <w:szCs w:val="24"/>
-              </w:rPr>
-              <w:t>, Aaron</w:t>
-            </w:r>
-          </w:p>
-        </w:tc>
-        <w:tc>
-          <w:tcPr>
-            <w:tcW w:w="2130" w:type="dxa"/>
-            <w:tcBorders>
-              <w:top w:val="single" w:sz="8" w:space="0" w:color="000000"/>
-              <w:left w:val="single" w:sz="8" w:space="0" w:color="000000"/>
-              <w:bottom w:val="single" w:sz="8" w:space="0" w:color="000000"/>
-              <w:right w:val="single" w:sz="8" w:space="0" w:color="000000"/>
-            </w:tcBorders>
-          </w:tcPr>
-          <w:p>
-            <w:pPr>
-              <w:spacing w:after="0" w:line="240" w:lineRule="auto"/>
-              <w:jc w:val="center"/>
-              <w:rPr>
-                <w:rFonts w:eastAsia="Times New Roman" w:cs="Times New Roman"/>
-                <w:color w:val="000000"/>
-                <w:szCs w:val="24"/>
-              </w:rPr>
-            </w:pPr>
-            <w:r>
-              <w:rPr>
-                <w:rFonts w:eastAsia="Times New Roman" w:cs="Times New Roman"/>
-                <w:color w:val="000000"/>
-                <w:szCs w:val="24"/>
-              </w:rPr>
-              <w:t>Old</w:t>
-            </w:r>
-            <w:r>
-              <w:rPr>
-                <w:rFonts w:eastAsia="Times New Roman" w:cs="Times New Roman"/>
-                <w:color w:val="000000"/>
-                <w:szCs w:val="24"/>
-              </w:rPr>
-              <w:t>/New</w:t>
-            </w:r>
-          </w:p>
-        </w:tc>
-      </w:tr>
-      <w:tr>
-        <w:tc>
-          <w:tcPr>
-            <w:tcW w:w="0" w:type="auto"/>
-            <w:tcBorders>
-              <w:top w:val="single" w:sz="8" w:space="0" w:color="000000"/>
-              <w:left w:val="single" w:sz="8" w:space="0" w:color="000000"/>
-              <w:bottom w:val="single" w:sz="8" w:space="0" w:color="000000"/>
-              <w:right w:val="single" w:sz="8" w:space="0" w:color="000000"/>
-            </w:tcBorders>
-            <w:tcMar>
-              <w:top w:w="100" w:type="dxa"/>
-              <w:left w:w="100" w:type="dxa"/>
-              <w:bottom w:w="100" w:type="dxa"/>
-              <w:right w:w="100" w:type="dxa"/>
-            </w:tcMar>
-          </w:tcPr>
-          <w:p>
-            <w:pPr>
-              <w:spacing w:after="0" w:line="240" w:lineRule="auto"/>
-              <w:jc w:val="center"/>
-              <w:rPr>
-                <w:rFonts w:eastAsia="Times New Roman" w:cs="Times New Roman"/>
-                <w:color w:val="000000"/>
-                <w:szCs w:val="24"/>
-              </w:rPr>
-            </w:pPr>
-            <w:r>
-              <w:rPr>
-                <w:rFonts w:eastAsia="Times New Roman" w:cs="Times New Roman"/>
-                <w:color w:val="000000"/>
-                <w:szCs w:val="24"/>
-              </w:rPr>
-              <w:t>Implement Power-ups</w:t>
-            </w:r>
-          </w:p>
-        </w:tc>
-        <w:tc>
-          <w:tcPr>
-            <w:tcW w:w="0" w:type="auto"/>
-            <w:tcBorders>
-              <w:top w:val="single" w:sz="8" w:space="0" w:color="000000"/>
-              <w:left w:val="single" w:sz="8" w:space="0" w:color="000000"/>
-              <w:bottom w:val="single" w:sz="8" w:space="0" w:color="000000"/>
-              <w:right w:val="single" w:sz="8" w:space="0" w:color="000000"/>
-            </w:tcBorders>
-            <w:tcMar>
-              <w:top w:w="100" w:type="dxa"/>
-              <w:left w:w="100" w:type="dxa"/>
-              <w:bottom w:w="100" w:type="dxa"/>
-              <w:right w:w="100" w:type="dxa"/>
-            </w:tcMar>
-          </w:tcPr>
-          <w:p>
-            <w:pPr>
-              <w:spacing w:after="0" w:line="240" w:lineRule="auto"/>
-              <w:jc w:val="center"/>
-              <w:rPr>
-                <w:rFonts w:eastAsia="Times New Roman" w:cs="Times New Roman"/>
-                <w:color w:val="000000"/>
-                <w:szCs w:val="24"/>
-              </w:rPr>
-            </w:pPr>
-            <w:r>
-              <w:rPr>
-                <w:rFonts w:eastAsia="Times New Roman" w:cs="Times New Roman"/>
-                <w:color w:val="000000"/>
-                <w:szCs w:val="24"/>
-              </w:rPr>
-              <w:t>Ben</w:t>
-            </w:r>
-          </w:p>
-        </w:tc>
-        <w:tc>
-          <w:tcPr>
-            <w:tcW w:w="2130" w:type="dxa"/>
-            <w:tcBorders>
-              <w:top w:val="single" w:sz="8" w:space="0" w:color="000000"/>
-              <w:left w:val="single" w:sz="8" w:space="0" w:color="000000"/>
-              <w:bottom w:val="single" w:sz="8" w:space="0" w:color="000000"/>
-              <w:right w:val="single" w:sz="8" w:space="0" w:color="000000"/>
-            </w:tcBorders>
-          </w:tcPr>
-          <w:p>
-            <w:pPr>
-              <w:spacing w:after="0" w:line="240" w:lineRule="auto"/>
-              <w:jc w:val="center"/>
-              <w:rPr>
-                <w:rFonts w:eastAsia="Times New Roman" w:cs="Times New Roman"/>
-                <w:color w:val="000000"/>
-                <w:szCs w:val="24"/>
-              </w:rPr>
-            </w:pPr>
-            <w:r>
-              <w:rPr>
-                <w:rFonts w:eastAsia="Times New Roman" w:cs="Times New Roman"/>
-                <w:color w:val="000000"/>
-                <w:szCs w:val="24"/>
-              </w:rPr>
-              <w:t>New</w:t>
-            </w:r>
-          </w:p>
-        </w:tc>
-      </w:tr>
-      <w:tr>
-        <w:tc>
-          <w:tcPr>
-            <w:tcW w:w="0" w:type="auto"/>
-            <w:tcBorders>
-              <w:top w:val="single" w:sz="8" w:space="0" w:color="000000"/>
-              <w:left w:val="single" w:sz="8" w:space="0" w:color="000000"/>
-              <w:bottom w:val="single" w:sz="8" w:space="0" w:color="000000"/>
-              <w:right w:val="single" w:sz="8" w:space="0" w:color="000000"/>
-            </w:tcBorders>
-            <w:tcMar>
-              <w:top w:w="100" w:type="dxa"/>
-              <w:left w:w="100" w:type="dxa"/>
-              <w:bottom w:w="100" w:type="dxa"/>
-              <w:right w:w="100" w:type="dxa"/>
-            </w:tcMar>
-          </w:tcPr>
-          <w:p>
-            <w:pPr>
-              <w:spacing w:after="0" w:line="240" w:lineRule="auto"/>
-              <w:jc w:val="center"/>
-              <w:rPr>
-                <w:rFonts w:eastAsia="Times New Roman" w:cs="Times New Roman"/>
-                <w:color w:val="000000"/>
-                <w:szCs w:val="24"/>
-              </w:rPr>
-            </w:pPr>
-            <w:r>
-              <w:rPr>
-                <w:rFonts w:eastAsia="Times New Roman" w:cs="Times New Roman"/>
-                <w:color w:val="000000"/>
-                <w:szCs w:val="24"/>
-              </w:rPr>
-              <w:t xml:space="preserve">Refactor/redesign </w:t>
-            </w:r>
-            <w:r>
-              <w:rPr>
-                <w:rFonts w:eastAsia="Times New Roman" w:cs="Times New Roman"/>
-                <w:color w:val="000000"/>
-                <w:szCs w:val="24"/>
-              </w:rPr>
-              <w:t>code</w:t>
-            </w:r>
-          </w:p>
-        </w:tc>
-        <w:tc>
-          <w:tcPr>
-            <w:tcW w:w="0" w:type="auto"/>
-            <w:tcBorders>
-              <w:top w:val="single" w:sz="8" w:space="0" w:color="000000"/>
-              <w:left w:val="single" w:sz="8" w:space="0" w:color="000000"/>
-              <w:bottom w:val="single" w:sz="8" w:space="0" w:color="000000"/>
-              <w:right w:val="single" w:sz="8" w:space="0" w:color="000000"/>
-            </w:tcBorders>
-            <w:tcMar>
-              <w:top w:w="100" w:type="dxa"/>
-              <w:left w:w="100" w:type="dxa"/>
-              <w:bottom w:w="100" w:type="dxa"/>
-              <w:right w:w="100" w:type="dxa"/>
-            </w:tcMar>
-          </w:tcPr>
-          <w:p>
-            <w:pPr>
-              <w:spacing w:after="0" w:line="240" w:lineRule="auto"/>
-              <w:jc w:val="center"/>
-              <w:rPr>
-                <w:rFonts w:eastAsia="Times New Roman" w:cs="Times New Roman"/>
-                <w:color w:val="000000"/>
-                <w:szCs w:val="24"/>
-              </w:rPr>
-            </w:pPr>
-            <w:r>
-              <w:rPr>
-                <w:rFonts w:eastAsia="Times New Roman" w:cs="Times New Roman"/>
-                <w:color w:val="000000"/>
-                <w:szCs w:val="24"/>
-              </w:rPr>
-              <w:t>Aaron, Ben</w:t>
-            </w:r>
-          </w:p>
-        </w:tc>
-        <w:tc>
-          <w:tcPr>
-            <w:tcW w:w="2130" w:type="dxa"/>
-            <w:tcBorders>
-              <w:top w:val="single" w:sz="8" w:space="0" w:color="000000"/>
-              <w:left w:val="single" w:sz="8" w:space="0" w:color="000000"/>
-              <w:bottom w:val="single" w:sz="8" w:space="0" w:color="000000"/>
-              <w:right w:val="single" w:sz="8" w:space="0" w:color="000000"/>
-            </w:tcBorders>
-          </w:tcPr>
-          <w:p>
-            <w:pPr>
-              <w:spacing w:after="0" w:line="240" w:lineRule="auto"/>
-              <w:jc w:val="center"/>
-              <w:rPr>
-                <w:rFonts w:eastAsia="Times New Roman" w:cs="Times New Roman"/>
-                <w:color w:val="000000"/>
-                <w:szCs w:val="24"/>
-              </w:rPr>
-            </w:pPr>
-            <w:r>
-              <w:rPr>
-                <w:rFonts w:eastAsia="Times New Roman" w:cs="Times New Roman"/>
-                <w:color w:val="000000"/>
-                <w:szCs w:val="24"/>
-              </w:rPr>
-              <w:t>New</w:t>
-            </w:r>
-          </w:p>
-        </w:tc>
-      </w:tr>
-      <w:tr>
-        <w:tc>
-          <w:tcPr>
-            <w:tcW w:w="0" w:type="auto"/>
-            <w:tcBorders>
-              <w:top w:val="single" w:sz="8" w:space="0" w:color="000000"/>
-              <w:left w:val="single" w:sz="8" w:space="0" w:color="000000"/>
-              <w:bottom w:val="single" w:sz="8" w:space="0" w:color="000000"/>
-              <w:right w:val="single" w:sz="8" w:space="0" w:color="000000"/>
-            </w:tcBorders>
-            <w:tcMar>
-              <w:top w:w="100" w:type="dxa"/>
-              <w:left w:w="100" w:type="dxa"/>
-              <w:bottom w:w="100" w:type="dxa"/>
-              <w:right w:w="100" w:type="dxa"/>
-            </w:tcMar>
-          </w:tcPr>
-          <w:p>
-            <w:pPr>
-              <w:spacing w:after="0" w:line="240" w:lineRule="auto"/>
-              <w:jc w:val="center"/>
-              <w:rPr>
-                <w:rFonts w:eastAsia="Times New Roman" w:cs="Times New Roman"/>
-                <w:color w:val="000000"/>
-                <w:szCs w:val="24"/>
-              </w:rPr>
-            </w:pPr>
-            <w:r>
-              <w:rPr>
-                <w:rFonts w:eastAsia="Times New Roman" w:cs="Times New Roman"/>
-                <w:color w:val="000000"/>
-                <w:szCs w:val="24"/>
-              </w:rPr>
-              <w:t>Possibly change sprites/bitmaps</w:t>
-            </w:r>
-          </w:p>
-        </w:tc>
-        <w:tc>
-          <w:tcPr>
-            <w:tcW w:w="0" w:type="auto"/>
-            <w:tcBorders>
-              <w:top w:val="single" w:sz="8" w:space="0" w:color="000000"/>
-              <w:left w:val="single" w:sz="8" w:space="0" w:color="000000"/>
-              <w:bottom w:val="single" w:sz="8" w:space="0" w:color="000000"/>
-              <w:right w:val="single" w:sz="8" w:space="0" w:color="000000"/>
-            </w:tcBorders>
-            <w:tcMar>
-              <w:top w:w="100" w:type="dxa"/>
-              <w:left w:w="100" w:type="dxa"/>
-              <w:bottom w:w="100" w:type="dxa"/>
-              <w:right w:w="100" w:type="dxa"/>
-            </w:tcMar>
-          </w:tcPr>
-          <w:p>
-            <w:pPr>
-              <w:spacing w:after="0" w:line="240" w:lineRule="auto"/>
-              <w:jc w:val="center"/>
-              <w:rPr>
-                <w:rFonts w:eastAsia="Times New Roman" w:cs="Times New Roman"/>
-                <w:color w:val="000000"/>
-                <w:szCs w:val="24"/>
-              </w:rPr>
-            </w:pPr>
-            <w:r>
-              <w:rPr>
-                <w:rFonts w:eastAsia="Times New Roman" w:cs="Times New Roman"/>
-                <w:color w:val="000000"/>
-                <w:szCs w:val="24"/>
-              </w:rPr>
-              <w:t>Aaron, Ben</w:t>
-            </w:r>
-          </w:p>
-        </w:tc>
-        <w:tc>
-          <w:tcPr>
-            <w:tcW w:w="2130" w:type="dxa"/>
-            <w:tcBorders>
-              <w:top w:val="single" w:sz="8" w:space="0" w:color="000000"/>
-              <w:left w:val="single" w:sz="8" w:space="0" w:color="000000"/>
-              <w:bottom w:val="single" w:sz="8" w:space="0" w:color="000000"/>
-              <w:right w:val="single" w:sz="8" w:space="0" w:color="000000"/>
-            </w:tcBorders>
-          </w:tcPr>
-          <w:p>
-            <w:pPr>
-              <w:spacing w:after="0" w:line="240" w:lineRule="auto"/>
-              <w:jc w:val="center"/>
-              <w:rPr>
-                <w:rFonts w:eastAsia="Times New Roman" w:cs="Times New Roman"/>
-                <w:color w:val="000000"/>
-                <w:szCs w:val="24"/>
-              </w:rPr>
-            </w:pPr>
-            <w:r>
-              <w:rPr>
-                <w:rFonts w:eastAsia="Times New Roman" w:cs="Times New Roman"/>
-                <w:color w:val="000000"/>
-                <w:szCs w:val="24"/>
-              </w:rPr>
-              <w:t>New</w:t>
-            </w:r>
-          </w:p>
-        </w:tc>
       </w:tr>
     </w:tbl>
     <w:p/>
-    <w:p>
-      <w:r>
-        <w:br w:type="page"/>
-      </w:r>
+    <w:p/>
+    <w:p/>
+    <w:p/>
+    <w:p/>
+    <w:p/>
+    <w:p/>
+    <w:p/>
+    <w:p/>
+    <w:p/>
+    <w:p/>
+    <w:p/>
+    <w:p/>
+    <w:p/>
+    <w:p/>
+    <w:p/>
+    <w:p/>
+    <w:p>
+      <w:bookmarkStart w:id="0" w:name="_GoBack"/>
+      <w:bookmarkEnd w:id="0"/>
     </w:p>
     <w:p>
       <w:pPr>
@@ -2669,8 +1765,6 @@
           <w:b/>
         </w:rPr>
       </w:pPr>
-      <w:bookmarkStart w:id="0" w:name="_GoBack"/>
-      <w:bookmarkEnd w:id="0"/>
     </w:p>
     <w:p>
       <w:r>
@@ -2681,16 +1775,31 @@
       </w:r>
     </w:p>
     <w:p>
-      <w:r>
-        <w:t>Load()</w:t>
+      <w:proofErr w:type="gramStart"/>
+      <w:r>
+        <w:t>Load(</w:t>
+      </w:r>
+      <w:proofErr w:type="gramEnd"/>
+      <w:r>
+        <w:t>)</w:t>
       </w:r>
     </w:p>
     <w:p>
       <w:pPr>
         <w:ind w:firstLine="720"/>
       </w:pPr>
-      <w:r>
-        <w:t>Init()</w:t>
+      <w:proofErr w:type="spellStart"/>
+      <w:proofErr w:type="gramStart"/>
+      <w:r>
+        <w:t>Init</w:t>
+      </w:r>
+      <w:proofErr w:type="spellEnd"/>
+      <w:r>
+        <w:t>(</w:t>
+      </w:r>
+      <w:proofErr w:type="gramEnd"/>
+      <w:r>
+        <w:t>)</w:t>
       </w:r>
     </w:p>
     <w:p>
@@ -2699,7 +1808,22 @@
       </w:pPr>
       <w:r>
         <w:tab/>
-        <w:t>game_build()</w:t>
+      </w:r>
+      <w:proofErr w:type="spellStart"/>
+      <w:r>
+        <w:t>game_</w:t>
+      </w:r>
+      <w:proofErr w:type="gramStart"/>
+      <w:r>
+        <w:t>build</w:t>
+      </w:r>
+      <w:proofErr w:type="spellEnd"/>
+      <w:r>
+        <w:t>(</w:t>
+      </w:r>
+      <w:proofErr w:type="gramEnd"/>
+      <w:r>
+        <w:t>)</w:t>
       </w:r>
     </w:p>
     <w:p>
@@ -2708,7 +1832,22 @@
       </w:pPr>
       <w:r>
         <w:tab/>
-        <w:t>set_controls()</w:t>
+      </w:r>
+      <w:proofErr w:type="spellStart"/>
+      <w:r>
+        <w:t>set_</w:t>
+      </w:r>
+      <w:proofErr w:type="gramStart"/>
+      <w:r>
+        <w:t>controls</w:t>
+      </w:r>
+      <w:proofErr w:type="spellEnd"/>
+      <w:r>
+        <w:t>(</w:t>
+      </w:r>
+      <w:proofErr w:type="gramEnd"/>
+      <w:r>
+        <w:t>)</w:t>
       </w:r>
     </w:p>
     <w:p>
@@ -2717,7 +1856,22 @@
       </w:pPr>
       <w:r>
         <w:tab/>
-        <w:t>game_start()</w:t>
+      </w:r>
+      <w:proofErr w:type="spellStart"/>
+      <w:r>
+        <w:t>game_</w:t>
+      </w:r>
+      <w:proofErr w:type="gramStart"/>
+      <w:r>
+        <w:t>start</w:t>
+      </w:r>
+      <w:proofErr w:type="spellEnd"/>
+      <w:r>
+        <w:t>(</w:t>
+      </w:r>
+      <w:proofErr w:type="gramEnd"/>
+      <w:r>
+        <w:t>)</w:t>
       </w:r>
     </w:p>
     <w:p>
@@ -2729,18 +1883,48 @@
       </w:r>
       <w:r>
         <w:tab/>
-        <w:t>addEventListener(“tick”, game_step)</w:t>
+      </w:r>
+      <w:proofErr w:type="spellStart"/>
+      <w:proofErr w:type="gramStart"/>
+      <w:r>
+        <w:t>addEventListener</w:t>
+      </w:r>
+      <w:proofErr w:type="spellEnd"/>
+      <w:r>
+        <w:t>(</w:t>
+      </w:r>
+      <w:proofErr w:type="gramEnd"/>
+      <w:r>
+        <w:t xml:space="preserve">“tick”, </w:t>
+      </w:r>
+      <w:proofErr w:type="spellStart"/>
+      <w:r>
+        <w:t>game_step</w:t>
+      </w:r>
+      <w:proofErr w:type="spellEnd"/>
+      <w:r>
+        <w:t>)</w:t>
       </w:r>
     </w:p>
     <w:p>
       <w:pPr>
         <w:ind w:firstLine="720"/>
       </w:pPr>
-      <w:r>
-        <w:t>game_step</w:t>
-      </w:r>
-      <w:r>
-        <w:t>()</w:t>
+      <w:proofErr w:type="spellStart"/>
+      <w:r>
+        <w:t>game_</w:t>
+      </w:r>
+      <w:proofErr w:type="gramStart"/>
+      <w:r>
+        <w:t>step</w:t>
+      </w:r>
+      <w:proofErr w:type="spellEnd"/>
+      <w:r>
+        <w:t>(</w:t>
+      </w:r>
+      <w:proofErr w:type="gramEnd"/>
+      <w:r>
+        <w:t>)</w:t>
       </w:r>
     </w:p>
     <w:p>
@@ -2749,22 +1933,39 @@
       </w:pPr>
       <w:r>
         <w:tab/>
-        <w:t>check_controls()</w:t>
-      </w:r>
-    </w:p>
-    <w:p>
-      <w:r>
-        <w:tab/>
-      </w:r>
-      <w:r>
-        <w:tab/>
-      </w:r>
-      <w:r>
-        <w:tab/>
-      </w:r>
+      </w:r>
+      <w:proofErr w:type="spellStart"/>
+      <w:r>
+        <w:t>check_</w:t>
+      </w:r>
+      <w:proofErr w:type="gramStart"/>
+      <w:r>
+        <w:t>controls</w:t>
+      </w:r>
+      <w:proofErr w:type="spellEnd"/>
+      <w:r>
+        <w:t>(</w:t>
+      </w:r>
+      <w:proofErr w:type="gramEnd"/>
+      <w:r>
+        <w:t>)</w:t>
+      </w:r>
+    </w:p>
+    <w:p>
+      <w:r>
+        <w:tab/>
+      </w:r>
+      <w:r>
+        <w:tab/>
+      </w:r>
+      <w:r>
+        <w:tab/>
+      </w:r>
+      <w:proofErr w:type="spellStart"/>
       <w:r>
         <w:t>handleKeyDown</w:t>
       </w:r>
+      <w:proofErr w:type="spellEnd"/>
       <w:r>
         <w:t>(e) –Handles key events</w:t>
       </w:r>
@@ -2773,9 +1974,11 @@
       <w:pPr>
         <w:ind w:left="2160"/>
       </w:pPr>
+      <w:proofErr w:type="spellStart"/>
       <w:r>
         <w:t>handleKeyUp</w:t>
       </w:r>
+      <w:proofErr w:type="spellEnd"/>
       <w:r>
         <w:t>(e) –Handles key events</w:t>
       </w:r>
@@ -2786,7 +1989,22 @@
       </w:pPr>
       <w:r>
         <w:tab/>
-        <w:t>apply_gravity()</w:t>
+      </w:r>
+      <w:proofErr w:type="spellStart"/>
+      <w:r>
+        <w:t>apply_</w:t>
+      </w:r>
+      <w:proofErr w:type="gramStart"/>
+      <w:r>
+        <w:t>gravity</w:t>
+      </w:r>
+      <w:proofErr w:type="spellEnd"/>
+      <w:r>
+        <w:t>(</w:t>
+      </w:r>
+      <w:proofErr w:type="gramEnd"/>
+      <w:r>
+        <w:t>)</w:t>
       </w:r>
     </w:p>
     <w:p>
@@ -2799,9 +2017,11 @@
       <w:r>
         <w:tab/>
       </w:r>
+      <w:proofErr w:type="spellStart"/>
       <w:r>
         <w:t>onPlatform</w:t>
       </w:r>
+      <w:proofErr w:type="spellEnd"/>
       <w:r>
         <w:t>(p) –Gravity</w:t>
       </w:r>
@@ -2812,7 +2032,22 @@
       </w:pPr>
       <w:r>
         <w:tab/>
-        <w:t>add_enemies()</w:t>
+      </w:r>
+      <w:proofErr w:type="spellStart"/>
+      <w:r>
+        <w:t>add_</w:t>
+      </w:r>
+      <w:proofErr w:type="gramStart"/>
+      <w:r>
+        <w:t>enemies</w:t>
+      </w:r>
+      <w:proofErr w:type="spellEnd"/>
+      <w:r>
+        <w:t>(</w:t>
+      </w:r>
+      <w:proofErr w:type="gramEnd"/>
+      <w:r>
+        <w:t>)</w:t>
       </w:r>
     </w:p>
     <w:p>
@@ -2825,15 +2060,19 @@
       <w:r>
         <w:tab/>
       </w:r>
+      <w:proofErr w:type="spellStart"/>
       <w:r>
         <w:t>createFish</w:t>
       </w:r>
+      <w:proofErr w:type="spellEnd"/>
       <w:r>
         <w:t>(Normal)/</w:t>
       </w:r>
+      <w:proofErr w:type="spellStart"/>
       <w:r>
         <w:t>createFish</w:t>
       </w:r>
+      <w:proofErr w:type="spellEnd"/>
       <w:r>
         <w:t>(Normal) –Creates enemies</w:t>
       </w:r>
@@ -2844,7 +2083,22 @@
       </w:pPr>
       <w:r>
         <w:tab/>
-        <w:t>change_oxygen_and_stamina()</w:t>
+      </w:r>
+      <w:proofErr w:type="spellStart"/>
+      <w:r>
+        <w:t>change_oxygen_and_</w:t>
+      </w:r>
+      <w:proofErr w:type="gramStart"/>
+      <w:r>
+        <w:t>stamina</w:t>
+      </w:r>
+      <w:proofErr w:type="spellEnd"/>
+      <w:r>
+        <w:t>(</w:t>
+      </w:r>
+      <w:proofErr w:type="gramEnd"/>
+      <w:r>
+        <w:t>)</w:t>
       </w:r>
     </w:p>
     <w:p>
@@ -2857,8 +2111,18 @@
       <w:r>
         <w:tab/>
       </w:r>
-      <w:r>
-        <w:t>oxygenBarLogic()</w:t>
+      <w:proofErr w:type="spellStart"/>
+      <w:proofErr w:type="gramStart"/>
+      <w:r>
+        <w:t>oxygenBarLogic</w:t>
+      </w:r>
+      <w:proofErr w:type="spellEnd"/>
+      <w:r>
+        <w:t>(</w:t>
+      </w:r>
+      <w:proofErr w:type="gramEnd"/>
+      <w:r>
+        <w:t>)</w:t>
       </w:r>
     </w:p>
     <w:p>
@@ -2874,11 +2138,18 @@
       <w:r>
         <w:tab/>
       </w:r>
+      <w:proofErr w:type="spellStart"/>
+      <w:proofErr w:type="gramStart"/>
       <w:r>
         <w:t>drowningLogic</w:t>
       </w:r>
-      <w:r>
-        <w:t>() –Does the downing logic</w:t>
+      <w:proofErr w:type="spellEnd"/>
+      <w:r>
+        <w:t>(</w:t>
+      </w:r>
+      <w:proofErr w:type="gramEnd"/>
+      <w:r>
+        <w:t>) –Does the downing logic</w:t>
       </w:r>
     </w:p>
     <w:p>
@@ -2896,7 +2167,19 @@
       </w:r>
       <w:r>
         <w:tab/>
-        <w:t>isGameOver() –Determines if the game is over</w:t>
+      </w:r>
+      <w:proofErr w:type="spellStart"/>
+      <w:proofErr w:type="gramStart"/>
+      <w:r>
+        <w:t>isGameOver</w:t>
+      </w:r>
+      <w:proofErr w:type="spellEnd"/>
+      <w:r>
+        <w:t>(</w:t>
+      </w:r>
+      <w:proofErr w:type="gramEnd"/>
+      <w:r>
+        <w:t>) –Determines if the game is over</w:t>
       </w:r>
     </w:p>
     <w:p>
@@ -2909,8 +2192,18 @@
       <w:r>
         <w:tab/>
       </w:r>
-      <w:r>
-        <w:t>gameOver()</w:t>
+      <w:proofErr w:type="spellStart"/>
+      <w:proofErr w:type="gramStart"/>
+      <w:r>
+        <w:t>gameOver</w:t>
+      </w:r>
+      <w:proofErr w:type="spellEnd"/>
+      <w:r>
+        <w:t>(</w:t>
+      </w:r>
+      <w:proofErr w:type="gramEnd"/>
+      <w:r>
+        <w:t>)</w:t>
       </w:r>
       <w:r>
         <w:t xml:space="preserve"> </w:t>
@@ -2920,8 +2213,18 @@
       <w:pPr>
         <w:ind w:left="3600"/>
       </w:pPr>
-      <w:r>
-        <w:t>resetGame()</w:t>
+      <w:proofErr w:type="spellStart"/>
+      <w:proofErr w:type="gramStart"/>
+      <w:r>
+        <w:t>resetGame</w:t>
+      </w:r>
+      <w:proofErr w:type="spellEnd"/>
+      <w:r>
+        <w:t>(</w:t>
+      </w:r>
+      <w:proofErr w:type="gramEnd"/>
+      <w:r>
+        <w:t>)</w:t>
       </w:r>
     </w:p>
     <w:p>
@@ -2930,42 +2233,53 @@
       </w:pPr>
       <w:r>
         <w:tab/>
+      </w:r>
+      <w:proofErr w:type="spellStart"/>
+      <w:r>
         <w:t>check_collisions</w:t>
       </w:r>
-    </w:p>
-    <w:p>
-      <w:r>
-        <w:tab/>
-      </w:r>
-      <w:r>
-        <w:tab/>
-      </w:r>
-      <w:r>
-        <w:tab/>
-      </w:r>
+      <w:proofErr w:type="spellEnd"/>
+    </w:p>
+    <w:p>
+      <w:r>
+        <w:tab/>
+      </w:r>
+      <w:r>
+        <w:tab/>
+      </w:r>
+      <w:r>
+        <w:tab/>
+      </w:r>
+      <w:proofErr w:type="spellStart"/>
       <w:r>
         <w:t>checkBulletCollision</w:t>
       </w:r>
       <w:r>
-        <w:t>s(index)</w:t>
-      </w:r>
-      <w:r>
-        <w:tab/>
-      </w:r>
-    </w:p>
-    <w:p>
-      <w:r>
-        <w:tab/>
-      </w:r>
-      <w:r>
-        <w:tab/>
-      </w:r>
-      <w:r>
-        <w:tab/>
-      </w:r>
+        <w:t>s</w:t>
+      </w:r>
+      <w:proofErr w:type="spellEnd"/>
+      <w:r>
+        <w:t>(index)</w:t>
+      </w:r>
+      <w:r>
+        <w:tab/>
+      </w:r>
+    </w:p>
+    <w:p>
+      <w:r>
+        <w:tab/>
+      </w:r>
+      <w:r>
+        <w:tab/>
+      </w:r>
+      <w:r>
+        <w:tab/>
+      </w:r>
+      <w:proofErr w:type="spellStart"/>
       <w:r>
         <w:t>checkFishCollision</w:t>
       </w:r>
+      <w:proofErr w:type="spellEnd"/>
       <w:r>
         <w:t>(index) –Removes the fish if it’s been hit</w:t>
       </w:r>
@@ -2980,40 +2294,64 @@
       <w:r>
         <w:tab/>
       </w:r>
+      <w:proofErr w:type="spellStart"/>
+      <w:proofErr w:type="gramStart"/>
       <w:r>
         <w:t>createBullet</w:t>
       </w:r>
-      <w:r>
-        <w:t>() –Bullet Logic</w:t>
-      </w:r>
-    </w:p>
-    <w:p>
-      <w:r>
-        <w:tab/>
-      </w:r>
-      <w:r>
-        <w:tab/>
-      </w:r>
-      <w:r>
-        <w:tab/>
-      </w:r>
-      <w:r>
-        <w:tab/>
-      </w:r>
+      <w:proofErr w:type="spellEnd"/>
+      <w:r>
+        <w:t>(</w:t>
+      </w:r>
+      <w:proofErr w:type="gramEnd"/>
+      <w:r>
+        <w:t>) –Bullet Logic</w:t>
+      </w:r>
+    </w:p>
+    <w:p>
+      <w:r>
+        <w:tab/>
+      </w:r>
+      <w:r>
+        <w:tab/>
+      </w:r>
+      <w:r>
+        <w:tab/>
+      </w:r>
+      <w:r>
+        <w:tab/>
+      </w:r>
+      <w:proofErr w:type="spellStart"/>
+      <w:proofErr w:type="gramStart"/>
       <w:r>
         <w:t>getRandomColor</w:t>
       </w:r>
-      <w:r>
-        <w:t>()</w:t>
+      <w:proofErr w:type="spellEnd"/>
+      <w:r>
+        <w:t>(</w:t>
+      </w:r>
+      <w:proofErr w:type="gramEnd"/>
+      <w:r>
+        <w:t>)</w:t>
       </w:r>
     </w:p>
     <w:p>
       <w:pPr>
         <w:ind w:left="2160"/>
       </w:pPr>
+      <w:proofErr w:type="spellStart"/>
+      <w:proofErr w:type="gramStart"/>
       <w:r>
         <w:lastRenderedPageBreak/>
-        <w:t>checkTankCollision()</w:t>
+        <w:t>checkTankCollision</w:t>
+      </w:r>
+      <w:proofErr w:type="spellEnd"/>
+      <w:r>
+        <w:t>(</w:t>
+      </w:r>
+      <w:proofErr w:type="gramEnd"/>
+      <w:r>
+        <w:t>)</w:t>
       </w:r>
       <w:r>
         <w:t xml:space="preserve"> –Checks collisions with the tank</w:t>
@@ -3026,9 +2364,11 @@
       <w:r>
         <w:tab/>
       </w:r>
+      <w:proofErr w:type="spellStart"/>
       <w:r>
         <w:t>genericCollisionMethod</w:t>
       </w:r>
+      <w:proofErr w:type="spellEnd"/>
       <w:r>
         <w:t xml:space="preserve">(arguments) </w:t>
       </w:r>
@@ -3040,11 +2380,18 @@
       <w:r>
         <w:tab/>
       </w:r>
+      <w:proofErr w:type="spellStart"/>
+      <w:proofErr w:type="gramStart"/>
       <w:r>
         <w:t>movesTank</w:t>
       </w:r>
-      <w:r>
-        <w:t>() –Moves the tank</w:t>
+      <w:proofErr w:type="spellEnd"/>
+      <w:r>
+        <w:t>(</w:t>
+      </w:r>
+      <w:proofErr w:type="gramEnd"/>
+      <w:r>
+        <w:t>) –Moves the tank</w:t>
       </w:r>
     </w:p>
     <w:p>
@@ -3053,22 +2400,36 @@
       </w:pPr>
       <w:r>
         <w:tab/>
-        <w:t>powerUpLogic()</w:t>
-      </w:r>
-    </w:p>
-    <w:p>
-      <w:r>
-        <w:tab/>
-      </w:r>
-      <w:r>
-        <w:tab/>
-      </w:r>
-      <w:r>
-        <w:tab/>
-      </w:r>
+      </w:r>
+      <w:proofErr w:type="spellStart"/>
+      <w:proofErr w:type="gramStart"/>
+      <w:r>
+        <w:t>powerUpLogic</w:t>
+      </w:r>
+      <w:proofErr w:type="spellEnd"/>
+      <w:r>
+        <w:t>(</w:t>
+      </w:r>
+      <w:proofErr w:type="gramEnd"/>
+      <w:r>
+        <w:t>)</w:t>
+      </w:r>
+    </w:p>
+    <w:p>
+      <w:r>
+        <w:tab/>
+      </w:r>
+      <w:r>
+        <w:tab/>
+      </w:r>
+      <w:r>
+        <w:tab/>
+      </w:r>
+      <w:proofErr w:type="spellStart"/>
       <w:r>
         <w:t>removeFromPowerupArray</w:t>
       </w:r>
+      <w:proofErr w:type="spellEnd"/>
       <w:r>
         <w:t>(array)</w:t>
       </w:r>
@@ -3077,31 +2438,47 @@
       <w:pPr>
         <w:ind w:left="1440" w:firstLine="720"/>
       </w:pPr>
+      <w:proofErr w:type="spellStart"/>
+      <w:proofErr w:type="gramStart"/>
       <w:r>
         <w:t>createPowerUp</w:t>
       </w:r>
-      <w:r>
-        <w:t>()</w:t>
+      <w:proofErr w:type="spellEnd"/>
+      <w:r>
+        <w:t>(</w:t>
+      </w:r>
+      <w:proofErr w:type="gramEnd"/>
+      <w:r>
+        <w:t>)</w:t>
       </w:r>
     </w:p>
     <w:p>
       <w:pPr>
         <w:ind w:left="1440" w:firstLine="720"/>
       </w:pPr>
+      <w:proofErr w:type="spellStart"/>
+      <w:proofErr w:type="gramStart"/>
       <w:r>
         <w:t>powerUpCollisions</w:t>
       </w:r>
-      <w:r>
-        <w:t>()</w:t>
+      <w:proofErr w:type="spellEnd"/>
+      <w:r>
+        <w:t>(</w:t>
+      </w:r>
+      <w:proofErr w:type="gramEnd"/>
+      <w:r>
+        <w:t>)</w:t>
       </w:r>
     </w:p>
     <w:p>
       <w:pPr>
         <w:ind w:left="2160" w:firstLine="720"/>
       </w:pPr>
+      <w:proofErr w:type="spellStart"/>
       <w:r>
         <w:t>genericCollisionMethod</w:t>
       </w:r>
+      <w:proofErr w:type="spellEnd"/>
       <w:r>
         <w:t>(arguments)</w:t>
       </w:r>

</xml_diff>